<commit_message>
Use Case zur Bezahlung abgeschlossen
</commit_message>
<xml_diff>
--- a/trunk/doc/Tasks/1.3/PersonaII.docx
+++ b/trunk/doc/Tasks/1.3/PersonaII.docx
@@ -275,21 +275,12 @@
         </w:rPr>
         <w:tab/>
       </w:r>
-      <w:proofErr w:type="gramStart"/>
-      <w:r>
-        <w:rPr>
-          <w:rFonts w:ascii="Arial" w:hAnsi="Arial" w:cs="Arial"/>
-          <w:lang w:val="de-CH"/>
-        </w:rPr>
-        <w:t>Eine</w:t>
-      </w:r>
-      <w:proofErr w:type="gramEnd"/>
-      <w:r>
-        <w:rPr>
-          <w:rFonts w:ascii="Arial" w:hAnsi="Arial" w:cs="Arial"/>
-          <w:lang w:val="de-CH"/>
-        </w:rPr>
-        <w:t xml:space="preserve"> Online-Buch-Shop verwendet er vorwiegend für die Bestellung von Büchern, die er für die Schule benötigt (Lernmedien, so wie fremdsprachige Publikationen in Französisch und Deutsch). Er sucht aber auch nach Comics und anderer Literatur, die seiner Altersklasse entsprechen. Die da wären:</w:t>
+      <w:r>
+        <w:rPr>
+          <w:rFonts w:ascii="Arial" w:hAnsi="Arial" w:cs="Arial"/>
+          <w:lang w:val="de-CH"/>
+        </w:rPr>
+        <w:t>Eine Online-Buch-Shop verwendet er vorwiegend für die Bestellung von Büchern, die er für die Schule benötigt (Lernmedien, so wie fremdsprachige Publikationen in Französisch und Deutsch). Er sucht aber auch nach Comics und anderer Literatur, die seiner Altersklasse entsprechen. Die da wären:</w:t>
       </w:r>
       <w:r>
         <w:rPr>
@@ -324,21 +315,7 @@
           <w:rFonts w:ascii="Arial" w:hAnsi="Arial" w:cs="Arial"/>
           <w:lang w:val="de-CH"/>
         </w:rPr>
-        <w:t>achliter</w:t>
-      </w:r>
-      <w:r>
-        <w:rPr>
-          <w:rFonts w:ascii="Arial" w:hAnsi="Arial" w:cs="Arial"/>
-          <w:lang w:val="de-CH"/>
-        </w:rPr>
-        <w:t>a</w:t>
-      </w:r>
-      <w:r>
-        <w:rPr>
-          <w:rFonts w:ascii="Arial" w:hAnsi="Arial" w:cs="Arial"/>
-          <w:lang w:val="de-CH"/>
-        </w:rPr>
-        <w:t>tur.</w:t>
+        <w:t>achliteratur.</w:t>
       </w:r>
       <w:r>
         <w:rPr>
@@ -366,30 +343,12 @@
           <w:lang w:val="de-CH"/>
         </w:rPr>
       </w:pPr>
-      <w:proofErr w:type="spellStart"/>
-      <w:r>
-        <w:rPr>
-          <w:rFonts w:ascii="Arial" w:hAnsi="Arial" w:cs="Arial"/>
-          <w:lang w:val="de-CH"/>
-        </w:rPr>
-        <w:t>Computer</w:t>
-      </w:r>
-      <w:bookmarkStart w:id="0" w:name="_GoBack"/>
-      <w:bookmarkEnd w:id="0"/>
-      <w:r>
-        <w:rPr>
-          <w:rFonts w:ascii="Arial" w:hAnsi="Arial" w:cs="Arial"/>
-          <w:lang w:val="de-CH"/>
-        </w:rPr>
-        <w:t>skills</w:t>
-      </w:r>
-      <w:proofErr w:type="spellEnd"/>
-      <w:r>
-        <w:rPr>
-          <w:rFonts w:ascii="Arial" w:hAnsi="Arial" w:cs="Arial"/>
-          <w:lang w:val="de-CH"/>
-        </w:rPr>
-        <w:t>:</w:t>
+      <w:r>
+        <w:rPr>
+          <w:rFonts w:ascii="Arial" w:hAnsi="Arial" w:cs="Arial"/>
+          <w:lang w:val="de-CH"/>
+        </w:rPr>
+        <w:t>Computerskills:</w:t>
       </w:r>
       <w:r>
         <w:rPr>
@@ -530,6 +489,15 @@
         </w:rPr>
         <w:t xml:space="preserve">sehr aktiv. Er konzentriert sich ungerne über längere Zeit auf das gleiche Thema und werkelt an mehreren Dingen gleichzeitig. </w:t>
       </w:r>
+      <w:r>
+        <w:rPr>
+          <w:rFonts w:ascii="Arial" w:hAnsi="Arial" w:cs="Arial"/>
+          <w:lang w:val="de-CH"/>
+        </w:rPr>
+        <w:t>Ist durch Trends, Werbung und Meinung anderer beeinflussbar.</w:t>
+      </w:r>
+      <w:bookmarkStart w:id="0" w:name="_GoBack"/>
+      <w:bookmarkEnd w:id="0"/>
     </w:p>
     <w:p>
       <w:pPr>

</xml_diff>